<commit_message>
Updated markdown and added photos
</commit_message>
<xml_diff>
--- a/PPO Algorithm Tutorial.docx
+++ b/PPO Algorithm Tutorial.docx
@@ -4540,7 +4540,7 @@
           <w:sz w:val="18"/>
           <w:szCs w:val="18"/>
         </w:rPr>
-        <w:t>Figure 2: Gradient Descent (CITE)</w:t>
+        <w:t>Figure 2: Gradient Descent</w:t>
       </w:r>
     </w:p>
     <w:p>
@@ -13000,22 +13000,188 @@
     </w:p>
     <w:p>
       <w:pPr>
+        <w:jc w:val="center"/>
+      </w:pPr>
+      <w:r>
+        <w:drawing>
+          <wp:inline distT="0" distB="0" distL="0" distR="0" wp14:anchorId="3CB5569C" wp14:editId="039E6A0F">
+            <wp:extent cx="2678400" cy="1725433"/>
+            <wp:effectExtent l="0" t="0" r="8255" b="8255"/>
+            <wp:docPr id="1219086370" name="Picture 1" descr="A screenshot of a computer&#10;&#10;Description automatically generated"/>
+            <wp:cNvGraphicFramePr>
+              <a:graphicFrameLocks xmlns:a="http://schemas.openxmlformats.org/drawingml/2006/main" noChangeAspect="1"/>
+            </wp:cNvGraphicFramePr>
+            <a:graphic xmlns:a="http://schemas.openxmlformats.org/drawingml/2006/main">
+              <a:graphicData uri="http://schemas.openxmlformats.org/drawingml/2006/picture">
+                <pic:pic xmlns:pic="http://schemas.openxmlformats.org/drawingml/2006/picture">
+                  <pic:nvPicPr>
+                    <pic:cNvPr id="1219086370" name="Picture 1" descr="A screenshot of a computer&#10;&#10;Description automatically generated"/>
+                    <pic:cNvPicPr/>
+                  </pic:nvPicPr>
+                  <pic:blipFill rotWithShape="1">
+                    <a:blip r:embed="rId9"/>
+                    <a:srcRect l="9101" t="20692" r="45819" b="27680"/>
+                    <a:stretch/>
+                  </pic:blipFill>
+                  <pic:spPr bwMode="auto">
+                    <a:xfrm>
+                      <a:off x="0" y="0"/>
+                      <a:ext cx="2679403" cy="1726079"/>
+                    </a:xfrm>
+                    <a:prstGeom prst="rect">
+                      <a:avLst/>
+                    </a:prstGeom>
+                    <a:ln>
+                      <a:noFill/>
+                    </a:ln>
+                    <a:extLst>
+                      <a:ext uri="{53640926-AAD7-44D8-BBD7-CCE9431645EC}">
+                        <a14:shadowObscured xmlns:a14="http://schemas.microsoft.com/office/drawing/2010/main"/>
+                      </a:ext>
+                    </a:extLst>
+                  </pic:spPr>
+                </pic:pic>
+              </a:graphicData>
+            </a:graphic>
+          </wp:inline>
+        </w:drawing>
+      </w:r>
+    </w:p>
+    <w:p>
+      <w:pPr>
+        <w:rPr>
+          <w:i/>
+          <w:iCs/>
+          <w:lang w:val="fr-CA"/>
+        </w:rPr>
+      </w:pPr>
+      <w:r>
+        <w:tab/>
+      </w:r>
+      <w:r>
+        <w:tab/>
+      </w:r>
+      <w:r>
+        <w:tab/>
+      </w:r>
+      <w:r>
+        <w:rPr>
+          <w:i/>
+          <w:iCs/>
+          <w:sz w:val="18"/>
+          <w:szCs w:val="18"/>
+          <w:lang w:val="fr-CA"/>
+        </w:rPr>
+        <w:t xml:space="preserve">Figure 5: </w:t>
+      </w:r>
+      <w:proofErr w:type="spellStart"/>
+      <w:r>
+        <w:rPr>
+          <w:i/>
+          <w:iCs/>
+          <w:sz w:val="18"/>
+          <w:szCs w:val="18"/>
+          <w:lang w:val="fr-CA"/>
+        </w:rPr>
+        <w:t>Cartpole</w:t>
+      </w:r>
+      <w:proofErr w:type="spellEnd"/>
+      <w:r>
+        <w:rPr>
+          <w:i/>
+          <w:iCs/>
+          <w:sz w:val="18"/>
+          <w:szCs w:val="18"/>
+          <w:lang w:val="fr-CA"/>
+        </w:rPr>
+        <w:t xml:space="preserve"> </w:t>
+      </w:r>
+      <w:proofErr w:type="spellStart"/>
+      <w:r>
+        <w:rPr>
+          <w:i/>
+          <w:iCs/>
+          <w:sz w:val="18"/>
+          <w:szCs w:val="18"/>
+          <w:lang w:val="fr-CA"/>
+        </w:rPr>
+        <w:t>Pr</w:t>
+      </w:r>
+      <w:r>
+        <w:rPr>
+          <w:i/>
+          <w:iCs/>
+          <w:sz w:val="18"/>
+          <w:szCs w:val="18"/>
+          <w:lang w:val="fr-CA"/>
+        </w:rPr>
+        <w:t>oblem</w:t>
+      </w:r>
+      <w:proofErr w:type="spellEnd"/>
+      <w:r>
+        <w:rPr>
+          <w:i/>
+          <w:iCs/>
+          <w:sz w:val="18"/>
+          <w:szCs w:val="18"/>
+          <w:lang w:val="fr-CA"/>
+        </w:rPr>
+        <w:t xml:space="preserve"> </w:t>
+      </w:r>
+      <w:proofErr w:type="spellStart"/>
+      <w:r>
+        <w:rPr>
+          <w:i/>
+          <w:iCs/>
+          <w:sz w:val="18"/>
+          <w:szCs w:val="18"/>
+          <w:lang w:val="fr-CA"/>
+        </w:rPr>
+        <w:t>Result</w:t>
+      </w:r>
+      <w:proofErr w:type="spellEnd"/>
+    </w:p>
+    <w:p>
+      <w:pPr>
         <w:pStyle w:val="Heading2"/>
+        <w:rPr>
+          <w:lang w:val="fr-CA"/>
+        </w:rPr>
       </w:pPr>
       <w:proofErr w:type="spellStart"/>
       <w:r>
+        <w:rPr>
+          <w:lang w:val="fr-CA"/>
+        </w:rPr>
         <w:t>CartPole</w:t>
       </w:r>
       <w:proofErr w:type="spellEnd"/>
       <w:r>
+        <w:rPr>
+          <w:lang w:val="fr-CA"/>
+        </w:rPr>
         <w:t xml:space="preserve"> </w:t>
       </w:r>
       <w:r>
+        <w:rPr>
+          <w:lang w:val="fr-CA"/>
+        </w:rPr>
         <w:t>Installation</w:t>
       </w:r>
       <w:r>
-        <w:t xml:space="preserve"> Steps</w:t>
-      </w:r>
+        <w:rPr>
+          <w:lang w:val="fr-CA"/>
+        </w:rPr>
+        <w:t xml:space="preserve"> </w:t>
+      </w:r>
+      <w:proofErr w:type="spellStart"/>
+      <w:r>
+        <w:rPr>
+          <w:lang w:val="fr-CA"/>
+        </w:rPr>
+        <w:t>Steps</w:t>
+      </w:r>
+      <w:proofErr w:type="spellEnd"/>
     </w:p>
     <w:p>
       <w:r>
@@ -13085,6 +13251,7 @@
     </w:p>
     <w:p>
       <w:r>
+        <w:lastRenderedPageBreak/>
         <w:t xml:space="preserve"># </w:t>
       </w:r>
       <w:r>
@@ -13146,7 +13313,6 @@
     <w:p>
       <w:proofErr w:type="spellStart"/>
       <w:r>
-        <w:lastRenderedPageBreak/>
         <w:t>conda</w:t>
       </w:r>
       <w:proofErr w:type="spellEnd"/>
@@ -13578,7 +13744,11 @@
         <w:t>developing and comparing reinforcement learning algorithms and providing a set of environments to test the algorithm</w:t>
       </w:r>
       <w:r>
-        <w:t xml:space="preserve">s from the gym toolkit. </w:t>
+        <w:t xml:space="preserve">s from the </w:t>
+      </w:r>
+      <w:r>
+        <w:lastRenderedPageBreak/>
+        <w:t xml:space="preserve">gym toolkit. </w:t>
       </w:r>
       <w:r>
         <w:t xml:space="preserve">Another </w:t>
@@ -13688,7 +13858,6 @@
         <w:ind w:left="720"/>
       </w:pPr>
       <w:r>
-        <w:lastRenderedPageBreak/>
         <w:t>#</w:t>
       </w:r>
       <w:r>
@@ -13964,6 +14133,7 @@
     </w:p>
     <w:p>
       <w:r>
+        <w:lastRenderedPageBreak/>
         <w:t xml:space="preserve"># Using the Python script with the PPO algorithm from the repertoire, use the tool </w:t>
       </w:r>
       <w:proofErr w:type="spellStart"/>
@@ -14044,7 +14214,6 @@
         <w:pStyle w:val="Heading2"/>
       </w:pPr>
       <w:r>
-        <w:lastRenderedPageBreak/>
         <w:t>Running the Humanoid Problem in WSL</w:t>
       </w:r>
     </w:p>
@@ -14154,6 +14323,107 @@
       </w:r>
       <w:r>
         <w:t xml:space="preserve"> from the environments. They will look something like this:  </w:t>
+      </w:r>
+    </w:p>
+    <w:p>
+      <w:pPr>
+        <w:jc w:val="center"/>
+      </w:pPr>
+      <w:r>
+        <w:rPr>
+          <w:noProof/>
+        </w:rPr>
+        <w:drawing>
+          <wp:inline distT="0" distB="0" distL="0" distR="0" wp14:anchorId="6F99726B" wp14:editId="2DA82D88">
+            <wp:extent cx="3013544" cy="2822575"/>
+            <wp:effectExtent l="0" t="0" r="0" b="0"/>
+            <wp:docPr id="1516932370" name="Picture 1" descr="A computer screen shot of a person running&#10;&#10;Description automatically generated"/>
+            <wp:cNvGraphicFramePr>
+              <a:graphicFrameLocks xmlns:a="http://schemas.openxmlformats.org/drawingml/2006/main" noChangeAspect="1"/>
+            </wp:cNvGraphicFramePr>
+            <a:graphic xmlns:a="http://schemas.openxmlformats.org/drawingml/2006/main">
+              <a:graphicData uri="http://schemas.openxmlformats.org/drawingml/2006/picture">
+                <pic:pic xmlns:pic="http://schemas.openxmlformats.org/drawingml/2006/picture">
+                  <pic:nvPicPr>
+                    <pic:cNvPr id="1516932370" name="Picture 1" descr="A computer screen shot of a person running&#10;&#10;Description automatically generated"/>
+                    <pic:cNvPicPr>
+                      <a:picLocks noChangeAspect="1" noChangeArrowheads="1"/>
+                    </pic:cNvPicPr>
+                  </pic:nvPicPr>
+                  <pic:blipFill rotWithShape="1">
+                    <a:blip r:embed="rId10" cstate="print">
+                      <a:extLst>
+                        <a:ext uri="{28A0092B-C50C-407E-A947-70E740481C1C}">
+                          <a14:useLocalDpi xmlns:a14="http://schemas.microsoft.com/office/drawing/2010/main" val="0"/>
+                        </a:ext>
+                      </a:extLst>
+                    </a:blip>
+                    <a:srcRect l="24217" t="4280" r="25071" b="11296"/>
+                    <a:stretch/>
+                  </pic:blipFill>
+                  <pic:spPr bwMode="auto">
+                    <a:xfrm>
+                      <a:off x="0" y="0"/>
+                      <a:ext cx="3014055" cy="2823054"/>
+                    </a:xfrm>
+                    <a:prstGeom prst="rect">
+                      <a:avLst/>
+                    </a:prstGeom>
+                    <a:noFill/>
+                    <a:ln>
+                      <a:noFill/>
+                    </a:ln>
+                    <a:extLst>
+                      <a:ext uri="{53640926-AAD7-44D8-BBD7-CCE9431645EC}">
+                        <a14:shadowObscured xmlns:a14="http://schemas.microsoft.com/office/drawing/2010/main"/>
+                      </a:ext>
+                    </a:extLst>
+                  </pic:spPr>
+                </pic:pic>
+              </a:graphicData>
+            </a:graphic>
+          </wp:inline>
+        </w:drawing>
+      </w:r>
+    </w:p>
+    <w:p>
+      <w:pPr>
+        <w:rPr>
+          <w:i/>
+          <w:iCs/>
+          <w:sz w:val="18"/>
+          <w:szCs w:val="18"/>
+        </w:rPr>
+      </w:pPr>
+      <w:r>
+        <w:rPr>
+          <w:sz w:val="18"/>
+          <w:szCs w:val="18"/>
+        </w:rPr>
+        <w:tab/>
+      </w:r>
+      <w:r>
+        <w:rPr>
+          <w:sz w:val="18"/>
+          <w:szCs w:val="18"/>
+        </w:rPr>
+        <w:tab/>
+      </w:r>
+      <w:r>
+        <w:rPr>
+          <w:sz w:val="18"/>
+          <w:szCs w:val="18"/>
+        </w:rPr>
+        <w:tab/>
+      </w:r>
+      <w:r>
+        <w:rPr>
+          <w:i/>
+          <w:iCs/>
+          <w:sz w:val="18"/>
+          <w:szCs w:val="18"/>
+        </w:rPr>
+        <w:t>Figure 6: Episode of Humanoid Problem</w:t>
       </w:r>
     </w:p>
     <w:p/>
@@ -14230,6 +14500,7 @@
         <w:rPr>
           <w:lang w:val="en-US"/>
         </w:rPr>
+        <w:lastRenderedPageBreak/>
         <w:t>cd ~</w:t>
       </w:r>
       <w:proofErr w:type="gramStart"/>
@@ -14264,7 +14535,7 @@
         </w:rPr>
         <w:t xml:space="preserve"> </w:t>
       </w:r>
-      <w:hyperlink r:id="rId9" w:history="1">
+      <w:hyperlink r:id="rId11" w:history="1">
         <w:r>
           <w:rPr>
             <w:rStyle w:val="Hyperlink"/>
@@ -14949,6 +15220,7 @@
         <w:rPr>
           <w:lang w:val="en-GB"/>
         </w:rPr>
+        <w:lastRenderedPageBreak/>
         <w:t>c</w:t>
       </w:r>
       <w:r>

</xml_diff>